<commit_message>
updated word doc tags
</commit_message>
<xml_diff>
--- a/XML/XML/WindAddendum.docx
+++ b/XML/XML/WindAddendum.docx
@@ -14,8 +14,6 @@
           <w:u w:val="single"/>
         </w:rPr>
       </w:pPr>
-      <w:bookmarkStart w:id="0" w:name="_GoBack"/>
-      <w:bookmarkEnd w:id="0"/>
       <w:r>
         <w:rPr>
           <w:rFonts w:ascii="Times New Roman" w:hAnsi="Times New Roman"/>
@@ -24,7 +22,27 @@
           <w:szCs w:val="20"/>
           <w:u w:val="single"/>
         </w:rPr>
-        <w:t>WKFC Wind Addendum</w:t>
+        <w:t xml:space="preserve">WKFC </w:t>
+      </w:r>
+      <w:r>
+        <w:rPr>
+          <w:rFonts w:ascii="Times New Roman" w:hAnsi="Times New Roman"/>
+          <w:b/>
+          <w:sz w:val="20"/>
+          <w:szCs w:val="20"/>
+          <w:u w:val="single"/>
+        </w:rPr>
+        <w:t>&lt;Win</w:t>
+      </w:r>
+      <w:r>
+        <w:rPr>
+          <w:rFonts w:ascii="Times New Roman" w:hAnsi="Times New Roman"/>
+          <w:b/>
+          <w:sz w:val="20"/>
+          <w:szCs w:val="20"/>
+          <w:u w:val="single"/>
+        </w:rPr>
+        <w:t xml:space="preserve"> Addendum</w:t>
       </w:r>
     </w:p>
     <w:tbl>
@@ -153,7 +171,45 @@
                 <w:sz w:val="20"/>
                 <w:szCs w:val="20"/>
               </w:rPr>
-              <w:t xml:space="preserve"> Window / Opening:</w:t>
+              <w:t xml:space="preserve"> </w:t>
+            </w:r>
+            <w:r>
+              <w:rPr>
+                <w:rFonts w:ascii="Times New Roman" w:eastAsia="Times New Roman" w:hAnsi="Times New Roman"/>
+                <w:bCs/>
+                <w:sz w:val="20"/>
+                <w:szCs w:val="20"/>
+              </w:rPr>
+              <w:t>&lt;</w:t>
+            </w:r>
+            <w:proofErr w:type="spellStart"/>
+            <w:r>
+              <w:rPr>
+                <w:rFonts w:ascii="Times New Roman" w:eastAsia="Times New Roman" w:hAnsi="Times New Roman"/>
+                <w:bCs/>
+                <w:sz w:val="20"/>
+                <w:szCs w:val="20"/>
+              </w:rPr>
+              <w:t>Win</w:t>
+            </w:r>
+            <w:r>
+              <w:rPr>
+                <w:rFonts w:ascii="Times New Roman" w:eastAsia="Times New Roman" w:hAnsi="Times New Roman"/>
+                <w:bCs/>
+                <w:sz w:val="20"/>
+                <w:szCs w:val="20"/>
+              </w:rPr>
+              <w:t>ow</w:t>
+            </w:r>
+            <w:proofErr w:type="spellEnd"/>
+            <w:r>
+              <w:rPr>
+                <w:rFonts w:ascii="Times New Roman" w:eastAsia="Times New Roman" w:hAnsi="Times New Roman"/>
+                <w:bCs/>
+                <w:sz w:val="20"/>
+                <w:szCs w:val="20"/>
+              </w:rPr>
+              <w:t xml:space="preserve"> / Opening:</w:t>
             </w:r>
           </w:p>
         </w:tc>
@@ -179,8 +235,38 @@
                 <w:sz w:val="20"/>
                 <w:szCs w:val="20"/>
               </w:rPr>
-              <w:t>Wind1</w:t>
-            </w:r>
+              <w:t>&lt;Win1</w:t>
+            </w:r>
+            <w:bookmarkStart w:id="0" w:name="OLE_LINK2"/>
+            <w:bookmarkStart w:id="1" w:name="OLE_LINK1"/>
+            <w:bookmarkStart w:id="2" w:name="OLE_LINK3"/>
+            <w:bookmarkStart w:id="3" w:name="OLE_LINK4"/>
+            <w:bookmarkStart w:id="4" w:name="OLE_LINK5"/>
+            <w:bookmarkStart w:id="5" w:name="OLE_LINK6"/>
+            <w:bookmarkStart w:id="6" w:name="OLE_LINK7"/>
+            <w:bookmarkStart w:id="7" w:name="OLE_LINK8"/>
+            <w:bookmarkStart w:id="8" w:name="OLE_LINK9"/>
+            <w:bookmarkStart w:id="9" w:name="OLE_LINK10"/>
+            <w:bookmarkStart w:id="10" w:name="OLE_LINK11"/>
+            <w:r>
+              <w:rPr>
+                <w:b/>
+                <w:sz w:val="20"/>
+                <w:szCs w:val="20"/>
+              </w:rPr>
+              <w:t>&gt;</w:t>
+            </w:r>
+            <w:bookmarkEnd w:id="0"/>
+            <w:bookmarkEnd w:id="1"/>
+            <w:bookmarkEnd w:id="2"/>
+            <w:bookmarkEnd w:id="3"/>
+            <w:bookmarkEnd w:id="4"/>
+            <w:bookmarkEnd w:id="5"/>
+            <w:bookmarkEnd w:id="6"/>
+            <w:bookmarkEnd w:id="7"/>
+            <w:bookmarkEnd w:id="8"/>
+            <w:bookmarkEnd w:id="9"/>
+            <w:bookmarkEnd w:id="10"/>
           </w:p>
         </w:tc>
         <w:tc>
@@ -202,7 +288,23 @@
                 <w:sz w:val="20"/>
                 <w:szCs w:val="20"/>
               </w:rPr>
-              <w:t>Wind2</w:t>
+              <w:t>&lt;Win</w:t>
+            </w:r>
+            <w:r>
+              <w:rPr>
+                <w:rFonts w:ascii="Times New Roman" w:eastAsia="Times New Roman" w:hAnsi="Times New Roman"/>
+                <w:sz w:val="20"/>
+                <w:szCs w:val="20"/>
+              </w:rPr>
+              <w:t>2</w:t>
+            </w:r>
+            <w:r>
+              <w:rPr>
+                <w:b/>
+                <w:sz w:val="20"/>
+                <w:szCs w:val="20"/>
+              </w:rPr>
+              <w:t>&gt;</w:t>
             </w:r>
           </w:p>
         </w:tc>
@@ -233,7 +335,45 @@
                 <w:sz w:val="20"/>
                 <w:szCs w:val="20"/>
               </w:rPr>
-              <w:t xml:space="preserve"> Window opening condition</w:t>
+              <w:t xml:space="preserve"> </w:t>
+            </w:r>
+            <w:r>
+              <w:rPr>
+                <w:rFonts w:ascii="Times New Roman" w:eastAsia="Times New Roman" w:hAnsi="Times New Roman"/>
+                <w:bCs/>
+                <w:sz w:val="20"/>
+                <w:szCs w:val="20"/>
+              </w:rPr>
+              <w:t>&lt;</w:t>
+            </w:r>
+            <w:proofErr w:type="spellStart"/>
+            <w:r>
+              <w:rPr>
+                <w:rFonts w:ascii="Times New Roman" w:eastAsia="Times New Roman" w:hAnsi="Times New Roman"/>
+                <w:bCs/>
+                <w:sz w:val="20"/>
+                <w:szCs w:val="20"/>
+              </w:rPr>
+              <w:t>Win</w:t>
+            </w:r>
+            <w:r>
+              <w:rPr>
+                <w:rFonts w:ascii="Times New Roman" w:eastAsia="Times New Roman" w:hAnsi="Times New Roman"/>
+                <w:bCs/>
+                <w:sz w:val="20"/>
+                <w:szCs w:val="20"/>
+              </w:rPr>
+              <w:t>ow</w:t>
+            </w:r>
+            <w:proofErr w:type="spellEnd"/>
+            <w:r>
+              <w:rPr>
+                <w:rFonts w:ascii="Times New Roman" w:eastAsia="Times New Roman" w:hAnsi="Times New Roman"/>
+                <w:bCs/>
+                <w:sz w:val="20"/>
+                <w:szCs w:val="20"/>
+              </w:rPr>
+              <w:t xml:space="preserve"> opening condition</w:t>
             </w:r>
           </w:p>
         </w:tc>
@@ -259,7 +399,23 @@
                 <w:sz w:val="20"/>
                 <w:szCs w:val="20"/>
               </w:rPr>
-              <w:t>Wind3</w:t>
+              <w:t>&lt;Win</w:t>
+            </w:r>
+            <w:r>
+              <w:rPr>
+                <w:rFonts w:ascii="Times New Roman" w:eastAsia="Times New Roman" w:hAnsi="Times New Roman"/>
+                <w:sz w:val="20"/>
+                <w:szCs w:val="20"/>
+              </w:rPr>
+              <w:t>3</w:t>
+            </w:r>
+            <w:r>
+              <w:rPr>
+                <w:b/>
+                <w:sz w:val="20"/>
+                <w:szCs w:val="20"/>
+              </w:rPr>
+              <w:t>&gt;</w:t>
             </w:r>
           </w:p>
         </w:tc>
@@ -285,7 +441,23 @@
                 <w:sz w:val="20"/>
                 <w:szCs w:val="20"/>
               </w:rPr>
-              <w:t>Wind4</w:t>
+              <w:t>&lt;Win</w:t>
+            </w:r>
+            <w:r>
+              <w:rPr>
+                <w:rFonts w:ascii="Times New Roman" w:eastAsia="Times New Roman" w:hAnsi="Times New Roman"/>
+                <w:sz w:val="20"/>
+                <w:szCs w:val="20"/>
+              </w:rPr>
+              <w:t>4</w:t>
+            </w:r>
+            <w:r>
+              <w:rPr>
+                <w:b/>
+                <w:sz w:val="20"/>
+                <w:szCs w:val="20"/>
+              </w:rPr>
+              <w:t>&gt;</w:t>
             </w:r>
           </w:p>
         </w:tc>
@@ -343,7 +515,23 @@
                 <w:sz w:val="20"/>
                 <w:szCs w:val="20"/>
               </w:rPr>
-              <w:t>Wind5</w:t>
+              <w:t>&lt;Win</w:t>
+            </w:r>
+            <w:r>
+              <w:rPr>
+                <w:rFonts w:ascii="Times New Roman" w:eastAsia="Times New Roman" w:hAnsi="Times New Roman"/>
+                <w:sz w:val="20"/>
+                <w:szCs w:val="20"/>
+              </w:rPr>
+              <w:t>5</w:t>
+            </w:r>
+            <w:r>
+              <w:rPr>
+                <w:b/>
+                <w:sz w:val="20"/>
+                <w:szCs w:val="20"/>
+              </w:rPr>
+              <w:t>&gt;</w:t>
             </w:r>
           </w:p>
         </w:tc>
@@ -366,7 +554,23 @@
                 <w:sz w:val="20"/>
                 <w:szCs w:val="20"/>
               </w:rPr>
-              <w:t>Wind6</w:t>
+              <w:t>&lt;Win</w:t>
+            </w:r>
+            <w:r>
+              <w:rPr>
+                <w:rFonts w:ascii="Times New Roman" w:eastAsia="Times New Roman" w:hAnsi="Times New Roman"/>
+                <w:sz w:val="20"/>
+                <w:szCs w:val="20"/>
+              </w:rPr>
+              <w:t>6</w:t>
+            </w:r>
+            <w:r>
+              <w:rPr>
+                <w:b/>
+                <w:sz w:val="20"/>
+                <w:szCs w:val="20"/>
+              </w:rPr>
+              <w:t>&gt;</w:t>
             </w:r>
           </w:p>
         </w:tc>
@@ -424,7 +628,23 @@
                 <w:sz w:val="20"/>
                 <w:szCs w:val="20"/>
               </w:rPr>
-              <w:t>Wind7</w:t>
+              <w:t>&lt;Win</w:t>
+            </w:r>
+            <w:r>
+              <w:rPr>
+                <w:rFonts w:ascii="Times New Roman" w:eastAsia="Times New Roman" w:hAnsi="Times New Roman"/>
+                <w:sz w:val="20"/>
+                <w:szCs w:val="20"/>
+              </w:rPr>
+              <w:t>7</w:t>
+            </w:r>
+            <w:r>
+              <w:rPr>
+                <w:b/>
+                <w:sz w:val="20"/>
+                <w:szCs w:val="20"/>
+              </w:rPr>
+              <w:t>&gt;</w:t>
             </w:r>
           </w:p>
         </w:tc>
@@ -447,7 +667,23 @@
                 <w:sz w:val="20"/>
                 <w:szCs w:val="20"/>
               </w:rPr>
-              <w:t>Wind8</w:t>
+              <w:t>&lt;Win</w:t>
+            </w:r>
+            <w:r>
+              <w:rPr>
+                <w:rFonts w:ascii="Times New Roman" w:eastAsia="Times New Roman" w:hAnsi="Times New Roman"/>
+                <w:sz w:val="20"/>
+                <w:szCs w:val="20"/>
+              </w:rPr>
+              <w:t>8</w:t>
+            </w:r>
+            <w:r>
+              <w:rPr>
+                <w:b/>
+                <w:sz w:val="20"/>
+                <w:szCs w:val="20"/>
+              </w:rPr>
+              <w:t>&gt;</w:t>
             </w:r>
           </w:p>
         </w:tc>
@@ -513,7 +749,23 @@
                 <w:sz w:val="20"/>
                 <w:szCs w:val="20"/>
               </w:rPr>
-              <w:t>Wind9</w:t>
+              <w:t>&lt;Win</w:t>
+            </w:r>
+            <w:r>
+              <w:rPr>
+                <w:rFonts w:ascii="Times New Roman" w:eastAsia="Times New Roman" w:hAnsi="Times New Roman"/>
+                <w:sz w:val="20"/>
+                <w:szCs w:val="20"/>
+              </w:rPr>
+              <w:t>9</w:t>
+            </w:r>
+            <w:r>
+              <w:rPr>
+                <w:b/>
+                <w:sz w:val="20"/>
+                <w:szCs w:val="20"/>
+              </w:rPr>
+              <w:t>&gt;</w:t>
             </w:r>
           </w:p>
         </w:tc>
@@ -536,7 +788,23 @@
                 <w:sz w:val="20"/>
                 <w:szCs w:val="20"/>
               </w:rPr>
-              <w:t>Wind10</w:t>
+              <w:t>&lt;Win</w:t>
+            </w:r>
+            <w:r>
+              <w:rPr>
+                <w:rFonts w:ascii="Times New Roman" w:eastAsia="Times New Roman" w:hAnsi="Times New Roman"/>
+                <w:sz w:val="20"/>
+                <w:szCs w:val="20"/>
+              </w:rPr>
+              <w:t>10</w:t>
+            </w:r>
+            <w:r>
+              <w:rPr>
+                <w:b/>
+                <w:sz w:val="20"/>
+                <w:szCs w:val="20"/>
+              </w:rPr>
+              <w:t>&gt;</w:t>
             </w:r>
           </w:p>
         </w:tc>
@@ -594,7 +862,23 @@
                 <w:sz w:val="20"/>
                 <w:szCs w:val="20"/>
               </w:rPr>
-              <w:t>Wind11</w:t>
+              <w:t>&lt;Win</w:t>
+            </w:r>
+            <w:r>
+              <w:rPr>
+                <w:rFonts w:ascii="Times New Roman" w:eastAsia="Times New Roman" w:hAnsi="Times New Roman"/>
+                <w:sz w:val="20"/>
+                <w:szCs w:val="20"/>
+              </w:rPr>
+              <w:t>11</w:t>
+            </w:r>
+            <w:r>
+              <w:rPr>
+                <w:b/>
+                <w:sz w:val="20"/>
+                <w:szCs w:val="20"/>
+              </w:rPr>
+              <w:t>&gt;</w:t>
             </w:r>
           </w:p>
         </w:tc>
@@ -617,7 +901,23 @@
                 <w:sz w:val="20"/>
                 <w:szCs w:val="20"/>
               </w:rPr>
-              <w:t>Wind12</w:t>
+              <w:t>&lt;Win</w:t>
+            </w:r>
+            <w:r>
+              <w:rPr>
+                <w:rFonts w:ascii="Times New Roman" w:eastAsia="Times New Roman" w:hAnsi="Times New Roman"/>
+                <w:sz w:val="20"/>
+                <w:szCs w:val="20"/>
+              </w:rPr>
+              <w:t>12</w:t>
+            </w:r>
+            <w:r>
+              <w:rPr>
+                <w:b/>
+                <w:sz w:val="20"/>
+                <w:szCs w:val="20"/>
+              </w:rPr>
+              <w:t>&gt;</w:t>
             </w:r>
           </w:p>
         </w:tc>
@@ -675,7 +975,23 @@
                 <w:sz w:val="20"/>
                 <w:szCs w:val="20"/>
               </w:rPr>
-              <w:t>Wind13</w:t>
+              <w:t>&lt;Win</w:t>
+            </w:r>
+            <w:r>
+              <w:rPr>
+                <w:rFonts w:ascii="Times New Roman" w:eastAsia="Times New Roman" w:hAnsi="Times New Roman"/>
+                <w:sz w:val="20"/>
+                <w:szCs w:val="20"/>
+              </w:rPr>
+              <w:t>13</w:t>
+            </w:r>
+            <w:r>
+              <w:rPr>
+                <w:b/>
+                <w:sz w:val="20"/>
+                <w:szCs w:val="20"/>
+              </w:rPr>
+              <w:t>&gt;</w:t>
             </w:r>
           </w:p>
         </w:tc>
@@ -698,7 +1014,23 @@
                 <w:sz w:val="20"/>
                 <w:szCs w:val="20"/>
               </w:rPr>
-              <w:t>Wind14</w:t>
+              <w:t>&lt;Win</w:t>
+            </w:r>
+            <w:r>
+              <w:rPr>
+                <w:rFonts w:ascii="Times New Roman" w:eastAsia="Times New Roman" w:hAnsi="Times New Roman"/>
+                <w:sz w:val="20"/>
+                <w:szCs w:val="20"/>
+              </w:rPr>
+              <w:t>14</w:t>
+            </w:r>
+            <w:r>
+              <w:rPr>
+                <w:b/>
+                <w:sz w:val="20"/>
+                <w:szCs w:val="20"/>
+              </w:rPr>
+              <w:t>&gt;</w:t>
             </w:r>
           </w:p>
         </w:tc>
@@ -755,7 +1087,23 @@
                 <w:sz w:val="20"/>
                 <w:szCs w:val="20"/>
               </w:rPr>
-              <w:t>Wind15</w:t>
+              <w:t>&lt;Win</w:t>
+            </w:r>
+            <w:r>
+              <w:rPr>
+                <w:rFonts w:ascii="Times New Roman" w:eastAsia="Times New Roman" w:hAnsi="Times New Roman"/>
+                <w:sz w:val="20"/>
+                <w:szCs w:val="20"/>
+              </w:rPr>
+              <w:t>15</w:t>
+            </w:r>
+            <w:r>
+              <w:rPr>
+                <w:b/>
+                <w:sz w:val="20"/>
+                <w:szCs w:val="20"/>
+              </w:rPr>
+              <w:t>&gt;</w:t>
             </w:r>
           </w:p>
         </w:tc>
@@ -778,7 +1126,23 @@
                 <w:sz w:val="20"/>
                 <w:szCs w:val="20"/>
               </w:rPr>
-              <w:t>Wind16</w:t>
+              <w:t>&lt;Win</w:t>
+            </w:r>
+            <w:r>
+              <w:rPr>
+                <w:rFonts w:ascii="Times New Roman" w:eastAsia="Times New Roman" w:hAnsi="Times New Roman"/>
+                <w:sz w:val="20"/>
+                <w:szCs w:val="20"/>
+              </w:rPr>
+              <w:t>16</w:t>
+            </w:r>
+            <w:r>
+              <w:rPr>
+                <w:b/>
+                <w:sz w:val="20"/>
+                <w:szCs w:val="20"/>
+              </w:rPr>
+              <w:t>&gt;</w:t>
             </w:r>
           </w:p>
         </w:tc>
@@ -836,7 +1200,23 @@
                 <w:sz w:val="20"/>
                 <w:szCs w:val="20"/>
               </w:rPr>
-              <w:t>Wind17</w:t>
+              <w:t>&lt;Win</w:t>
+            </w:r>
+            <w:r>
+              <w:rPr>
+                <w:rFonts w:ascii="Times New Roman" w:eastAsia="Times New Roman" w:hAnsi="Times New Roman"/>
+                <w:sz w:val="20"/>
+                <w:szCs w:val="20"/>
+              </w:rPr>
+              <w:t>17</w:t>
+            </w:r>
+            <w:r>
+              <w:rPr>
+                <w:b/>
+                <w:sz w:val="20"/>
+                <w:szCs w:val="20"/>
+              </w:rPr>
+              <w:t>&gt;</w:t>
             </w:r>
           </w:p>
         </w:tc>
@@ -859,7 +1239,23 @@
                 <w:sz w:val="20"/>
                 <w:szCs w:val="20"/>
               </w:rPr>
-              <w:t>Wind18</w:t>
+              <w:t>&lt;Win</w:t>
+            </w:r>
+            <w:r>
+              <w:rPr>
+                <w:rFonts w:ascii="Times New Roman" w:eastAsia="Times New Roman" w:hAnsi="Times New Roman"/>
+                <w:sz w:val="20"/>
+                <w:szCs w:val="20"/>
+              </w:rPr>
+              <w:t>18</w:t>
+            </w:r>
+            <w:r>
+              <w:rPr>
+                <w:b/>
+                <w:sz w:val="20"/>
+                <w:szCs w:val="20"/>
+              </w:rPr>
+              <w:t>&gt;</w:t>
             </w:r>
           </w:p>
         </w:tc>
@@ -917,7 +1313,23 @@
                 <w:sz w:val="20"/>
                 <w:szCs w:val="20"/>
               </w:rPr>
-              <w:t>Wind19</w:t>
+              <w:t>&lt;Win</w:t>
+            </w:r>
+            <w:r>
+              <w:rPr>
+                <w:rFonts w:ascii="Times New Roman" w:eastAsia="Times New Roman" w:hAnsi="Times New Roman"/>
+                <w:sz w:val="20"/>
+                <w:szCs w:val="20"/>
+              </w:rPr>
+              <w:t>19</w:t>
+            </w:r>
+            <w:r>
+              <w:rPr>
+                <w:b/>
+                <w:sz w:val="20"/>
+                <w:szCs w:val="20"/>
+              </w:rPr>
+              <w:t>&gt;</w:t>
             </w:r>
           </w:p>
         </w:tc>
@@ -940,7 +1352,23 @@
                 <w:sz w:val="20"/>
                 <w:szCs w:val="20"/>
               </w:rPr>
-              <w:t>Wind20</w:t>
+              <w:t>&lt;Win</w:t>
+            </w:r>
+            <w:r>
+              <w:rPr>
+                <w:rFonts w:ascii="Times New Roman" w:eastAsia="Times New Roman" w:hAnsi="Times New Roman"/>
+                <w:sz w:val="20"/>
+                <w:szCs w:val="20"/>
+              </w:rPr>
+              <w:t>20</w:t>
+            </w:r>
+            <w:r>
+              <w:rPr>
+                <w:b/>
+                <w:sz w:val="20"/>
+                <w:szCs w:val="20"/>
+              </w:rPr>
+              <w:t>&gt;</w:t>
             </w:r>
           </w:p>
         </w:tc>
@@ -971,7 +1399,16 @@
                 <w:sz w:val="20"/>
                 <w:szCs w:val="20"/>
               </w:rPr>
-              <w:t>Wind Missiles noted:</w:t>
+              <w:t>&lt;Win</w:t>
+            </w:r>
+            <w:r>
+              <w:rPr>
+                <w:rFonts w:ascii="Times New Roman" w:eastAsia="Times New Roman" w:hAnsi="Times New Roman"/>
+                <w:bCs/>
+                <w:sz w:val="20"/>
+                <w:szCs w:val="20"/>
+              </w:rPr>
+              <w:t xml:space="preserve"> Missiles noted:</w:t>
             </w:r>
           </w:p>
         </w:tc>
@@ -997,7 +1434,23 @@
                 <w:sz w:val="20"/>
                 <w:szCs w:val="20"/>
               </w:rPr>
-              <w:t>Wind21</w:t>
+              <w:t>&lt;Win</w:t>
+            </w:r>
+            <w:r>
+              <w:rPr>
+                <w:rFonts w:ascii="Times New Roman" w:eastAsia="Times New Roman" w:hAnsi="Times New Roman"/>
+                <w:sz w:val="20"/>
+                <w:szCs w:val="20"/>
+              </w:rPr>
+              <w:t>21</w:t>
+            </w:r>
+            <w:r>
+              <w:rPr>
+                <w:b/>
+                <w:sz w:val="20"/>
+                <w:szCs w:val="20"/>
+              </w:rPr>
+              <w:t>&gt;</w:t>
             </w:r>
           </w:p>
         </w:tc>
@@ -1020,7 +1473,23 @@
                 <w:sz w:val="20"/>
                 <w:szCs w:val="20"/>
               </w:rPr>
-              <w:t>Wind22</w:t>
+              <w:t>&lt;Win</w:t>
+            </w:r>
+            <w:r>
+              <w:rPr>
+                <w:rFonts w:ascii="Times New Roman" w:eastAsia="Times New Roman" w:hAnsi="Times New Roman"/>
+                <w:sz w:val="20"/>
+                <w:szCs w:val="20"/>
+              </w:rPr>
+              <w:t>22</w:t>
+            </w:r>
+            <w:r>
+              <w:rPr>
+                <w:b/>
+                <w:sz w:val="20"/>
+                <w:szCs w:val="20"/>
+              </w:rPr>
+              <w:t>&gt;</w:t>
             </w:r>
           </w:p>
         </w:tc>
@@ -1152,7 +1621,23 @@
                 <w:sz w:val="20"/>
                 <w:szCs w:val="20"/>
               </w:rPr>
-              <w:t>Wind23</w:t>
+              <w:t>&lt;Win</w:t>
+            </w:r>
+            <w:r>
+              <w:rPr>
+                <w:rFonts w:ascii="Times New Roman" w:eastAsia="Times New Roman" w:hAnsi="Times New Roman"/>
+                <w:sz w:val="20"/>
+                <w:szCs w:val="20"/>
+              </w:rPr>
+              <w:t>23</w:t>
+            </w:r>
+            <w:r>
+              <w:rPr>
+                <w:b/>
+                <w:sz w:val="20"/>
+                <w:szCs w:val="20"/>
+              </w:rPr>
+              <w:t>&gt;</w:t>
             </w:r>
           </w:p>
         </w:tc>
@@ -1175,7 +1660,23 @@
                 <w:sz w:val="20"/>
                 <w:szCs w:val="20"/>
               </w:rPr>
-              <w:t>Wind24</w:t>
+              <w:t>&lt;Win</w:t>
+            </w:r>
+            <w:r>
+              <w:rPr>
+                <w:rFonts w:ascii="Times New Roman" w:eastAsia="Times New Roman" w:hAnsi="Times New Roman"/>
+                <w:sz w:val="20"/>
+                <w:szCs w:val="20"/>
+              </w:rPr>
+              <w:t>24</w:t>
+            </w:r>
+            <w:r>
+              <w:rPr>
+                <w:b/>
+                <w:sz w:val="20"/>
+                <w:szCs w:val="20"/>
+              </w:rPr>
+              <w:t>&gt;</w:t>
             </w:r>
           </w:p>
         </w:tc>
@@ -1231,7 +1732,23 @@
                 <w:sz w:val="20"/>
                 <w:szCs w:val="20"/>
               </w:rPr>
-              <w:t>Wind25</w:t>
+              <w:t>&lt;Win</w:t>
+            </w:r>
+            <w:r>
+              <w:rPr>
+                <w:rFonts w:ascii="Times New Roman" w:eastAsia="Times New Roman" w:hAnsi="Times New Roman"/>
+                <w:sz w:val="20"/>
+                <w:szCs w:val="20"/>
+              </w:rPr>
+              <w:t>25</w:t>
+            </w:r>
+            <w:r>
+              <w:rPr>
+                <w:b/>
+                <w:sz w:val="20"/>
+                <w:szCs w:val="20"/>
+              </w:rPr>
+              <w:t>&gt;</w:t>
             </w:r>
           </w:p>
         </w:tc>
@@ -1254,7 +1771,23 @@
                 <w:sz w:val="20"/>
                 <w:szCs w:val="20"/>
               </w:rPr>
-              <w:t>Wind26</w:t>
+              <w:t>&lt;Win</w:t>
+            </w:r>
+            <w:r>
+              <w:rPr>
+                <w:rFonts w:ascii="Times New Roman" w:eastAsia="Times New Roman" w:hAnsi="Times New Roman"/>
+                <w:sz w:val="20"/>
+                <w:szCs w:val="20"/>
+              </w:rPr>
+              <w:t>26</w:t>
+            </w:r>
+            <w:r>
+              <w:rPr>
+                <w:b/>
+                <w:sz w:val="20"/>
+                <w:szCs w:val="20"/>
+              </w:rPr>
+              <w:t>&gt;</w:t>
             </w:r>
           </w:p>
         </w:tc>
@@ -1318,7 +1851,23 @@
                 <w:sz w:val="20"/>
                 <w:szCs w:val="20"/>
               </w:rPr>
-              <w:t>Wind27</w:t>
+              <w:t>&lt;Win</w:t>
+            </w:r>
+            <w:r>
+              <w:rPr>
+                <w:rFonts w:ascii="Times New Roman" w:eastAsia="Times New Roman" w:hAnsi="Times New Roman"/>
+                <w:sz w:val="20"/>
+                <w:szCs w:val="20"/>
+              </w:rPr>
+              <w:t>27</w:t>
+            </w:r>
+            <w:r>
+              <w:rPr>
+                <w:b/>
+                <w:sz w:val="20"/>
+                <w:szCs w:val="20"/>
+              </w:rPr>
+              <w:t>&gt;</w:t>
             </w:r>
           </w:p>
         </w:tc>
@@ -1341,7 +1890,23 @@
                 <w:sz w:val="20"/>
                 <w:szCs w:val="20"/>
               </w:rPr>
-              <w:t>Wind28</w:t>
+              <w:t>&lt;Win</w:t>
+            </w:r>
+            <w:r>
+              <w:rPr>
+                <w:rFonts w:ascii="Times New Roman" w:eastAsia="Times New Roman" w:hAnsi="Times New Roman"/>
+                <w:sz w:val="20"/>
+                <w:szCs w:val="20"/>
+              </w:rPr>
+              <w:t>28</w:t>
+            </w:r>
+            <w:r>
+              <w:rPr>
+                <w:b/>
+                <w:sz w:val="20"/>
+                <w:szCs w:val="20"/>
+              </w:rPr>
+              <w:t>&gt;</w:t>
             </w:r>
           </w:p>
         </w:tc>
@@ -1404,7 +1969,23 @@
                 <w:sz w:val="20"/>
                 <w:szCs w:val="20"/>
               </w:rPr>
-              <w:t>Wind29</w:t>
+              <w:t>&lt;Win</w:t>
+            </w:r>
+            <w:r>
+              <w:rPr>
+                <w:rFonts w:ascii="Times New Roman" w:eastAsia="Times New Roman" w:hAnsi="Times New Roman"/>
+                <w:sz w:val="20"/>
+                <w:szCs w:val="20"/>
+              </w:rPr>
+              <w:t>29</w:t>
+            </w:r>
+            <w:r>
+              <w:rPr>
+                <w:b/>
+                <w:sz w:val="20"/>
+                <w:szCs w:val="20"/>
+              </w:rPr>
+              <w:t>&gt;</w:t>
             </w:r>
           </w:p>
         </w:tc>
@@ -1427,7 +2008,23 @@
                 <w:sz w:val="20"/>
                 <w:szCs w:val="20"/>
               </w:rPr>
-              <w:t>Wind30</w:t>
+              <w:t>&lt;Win</w:t>
+            </w:r>
+            <w:r>
+              <w:rPr>
+                <w:rFonts w:ascii="Times New Roman" w:eastAsia="Times New Roman" w:hAnsi="Times New Roman"/>
+                <w:sz w:val="20"/>
+                <w:szCs w:val="20"/>
+              </w:rPr>
+              <w:t>30</w:t>
+            </w:r>
+            <w:r>
+              <w:rPr>
+                <w:b/>
+                <w:sz w:val="20"/>
+                <w:szCs w:val="20"/>
+              </w:rPr>
+              <w:t>&gt;</w:t>
             </w:r>
           </w:p>
         </w:tc>
@@ -1480,7 +2077,23 @@
                 <w:sz w:val="20"/>
                 <w:szCs w:val="20"/>
               </w:rPr>
-              <w:t>Wind31</w:t>
+              <w:t>&lt;Win</w:t>
+            </w:r>
+            <w:r>
+              <w:rPr>
+                <w:rFonts w:ascii="Times New Roman" w:eastAsia="Times New Roman" w:hAnsi="Times New Roman"/>
+                <w:sz w:val="20"/>
+                <w:szCs w:val="20"/>
+              </w:rPr>
+              <w:t>31</w:t>
+            </w:r>
+            <w:r>
+              <w:rPr>
+                <w:b/>
+                <w:sz w:val="20"/>
+                <w:szCs w:val="20"/>
+              </w:rPr>
+              <w:t>&gt;</w:t>
             </w:r>
           </w:p>
         </w:tc>
@@ -1503,7 +2116,23 @@
                 <w:sz w:val="20"/>
                 <w:szCs w:val="20"/>
               </w:rPr>
-              <w:t>Wind32</w:t>
+              <w:t>&lt;Win</w:t>
+            </w:r>
+            <w:r>
+              <w:rPr>
+                <w:rFonts w:ascii="Times New Roman" w:eastAsia="Times New Roman" w:hAnsi="Times New Roman"/>
+                <w:sz w:val="20"/>
+                <w:szCs w:val="20"/>
+              </w:rPr>
+              <w:t>32</w:t>
+            </w:r>
+            <w:r>
+              <w:rPr>
+                <w:b/>
+                <w:sz w:val="20"/>
+                <w:szCs w:val="20"/>
+              </w:rPr>
+              <w:t>&gt;</w:t>
             </w:r>
           </w:p>
         </w:tc>
@@ -1559,7 +2188,23 @@
                 <w:sz w:val="20"/>
                 <w:szCs w:val="20"/>
               </w:rPr>
-              <w:t>Wind33</w:t>
+              <w:t>&lt;Win</w:t>
+            </w:r>
+            <w:r>
+              <w:rPr>
+                <w:rFonts w:ascii="Times New Roman" w:eastAsia="Times New Roman" w:hAnsi="Times New Roman"/>
+                <w:sz w:val="20"/>
+                <w:szCs w:val="20"/>
+              </w:rPr>
+              <w:t>33</w:t>
+            </w:r>
+            <w:r>
+              <w:rPr>
+                <w:b/>
+                <w:sz w:val="20"/>
+                <w:szCs w:val="20"/>
+              </w:rPr>
+              <w:t>&gt;</w:t>
             </w:r>
           </w:p>
         </w:tc>
@@ -1582,7 +2227,23 @@
                 <w:sz w:val="20"/>
                 <w:szCs w:val="20"/>
               </w:rPr>
-              <w:t>Wind34</w:t>
+              <w:t>&lt;Win</w:t>
+            </w:r>
+            <w:r>
+              <w:rPr>
+                <w:rFonts w:ascii="Times New Roman" w:eastAsia="Times New Roman" w:hAnsi="Times New Roman"/>
+                <w:sz w:val="20"/>
+                <w:szCs w:val="20"/>
+              </w:rPr>
+              <w:t>34</w:t>
+            </w:r>
+            <w:r>
+              <w:rPr>
+                <w:b/>
+                <w:sz w:val="20"/>
+                <w:szCs w:val="20"/>
+              </w:rPr>
+              <w:t>&gt;</w:t>
             </w:r>
           </w:p>
         </w:tc>
@@ -1638,7 +2299,23 @@
                 <w:sz w:val="20"/>
                 <w:szCs w:val="20"/>
               </w:rPr>
-              <w:t>Wind35</w:t>
+              <w:t>&lt;Win</w:t>
+            </w:r>
+            <w:r>
+              <w:rPr>
+                <w:rFonts w:ascii="Times New Roman" w:eastAsia="Times New Roman" w:hAnsi="Times New Roman"/>
+                <w:sz w:val="20"/>
+                <w:szCs w:val="20"/>
+              </w:rPr>
+              <w:t>35</w:t>
+            </w:r>
+            <w:r>
+              <w:rPr>
+                <w:b/>
+                <w:sz w:val="20"/>
+                <w:szCs w:val="20"/>
+              </w:rPr>
+              <w:t>&gt;</w:t>
             </w:r>
           </w:p>
         </w:tc>
@@ -1661,7 +2338,23 @@
                 <w:sz w:val="20"/>
                 <w:szCs w:val="20"/>
               </w:rPr>
-              <w:t>Wind36</w:t>
+              <w:t>&lt;Win</w:t>
+            </w:r>
+            <w:r>
+              <w:rPr>
+                <w:rFonts w:ascii="Times New Roman" w:eastAsia="Times New Roman" w:hAnsi="Times New Roman"/>
+                <w:sz w:val="20"/>
+                <w:szCs w:val="20"/>
+              </w:rPr>
+              <w:t>36</w:t>
+            </w:r>
+            <w:r>
+              <w:rPr>
+                <w:b/>
+                <w:sz w:val="20"/>
+                <w:szCs w:val="20"/>
+              </w:rPr>
+              <w:t>&gt;</w:t>
             </w:r>
           </w:p>
         </w:tc>
@@ -1721,7 +2414,23 @@
                 <w:sz w:val="20"/>
                 <w:szCs w:val="20"/>
               </w:rPr>
-              <w:t>Wind37</w:t>
+              <w:t>&lt;Win</w:t>
+            </w:r>
+            <w:r>
+              <w:rPr>
+                <w:rFonts w:ascii="Times New Roman" w:eastAsia="Times New Roman" w:hAnsi="Times New Roman"/>
+                <w:sz w:val="20"/>
+                <w:szCs w:val="20"/>
+              </w:rPr>
+              <w:t>37</w:t>
+            </w:r>
+            <w:r>
+              <w:rPr>
+                <w:b/>
+                <w:sz w:val="20"/>
+                <w:szCs w:val="20"/>
+              </w:rPr>
+              <w:t>&gt;</w:t>
             </w:r>
           </w:p>
         </w:tc>
@@ -1747,7 +2456,23 @@
                 <w:sz w:val="20"/>
                 <w:szCs w:val="20"/>
               </w:rPr>
-              <w:t>Wind38</w:t>
+              <w:t>&lt;Win</w:t>
+            </w:r>
+            <w:r>
+              <w:rPr>
+                <w:rFonts w:ascii="Times New Roman" w:eastAsia="Times New Roman" w:hAnsi="Times New Roman"/>
+                <w:sz w:val="20"/>
+                <w:szCs w:val="20"/>
+              </w:rPr>
+              <w:t>38</w:t>
+            </w:r>
+            <w:r>
+              <w:rPr>
+                <w:b/>
+                <w:sz w:val="20"/>
+                <w:szCs w:val="20"/>
+              </w:rPr>
+              <w:t>&gt;</w:t>
             </w:r>
           </w:p>
         </w:tc>
@@ -1836,7 +2561,23 @@
                 <w:sz w:val="20"/>
                 <w:szCs w:val="20"/>
               </w:rPr>
-              <w:t>Wind39</w:t>
+              <w:t>&lt;Win</w:t>
+            </w:r>
+            <w:r>
+              <w:rPr>
+                <w:rFonts w:ascii="Times New Roman" w:eastAsia="Times New Roman" w:hAnsi="Times New Roman"/>
+                <w:sz w:val="20"/>
+                <w:szCs w:val="20"/>
+              </w:rPr>
+              <w:t>39</w:t>
+            </w:r>
+            <w:r>
+              <w:rPr>
+                <w:b/>
+                <w:sz w:val="20"/>
+                <w:szCs w:val="20"/>
+              </w:rPr>
+              <w:t>&gt;</w:t>
             </w:r>
           </w:p>
         </w:tc>
@@ -1862,7 +2603,23 @@
                 <w:sz w:val="20"/>
                 <w:szCs w:val="20"/>
               </w:rPr>
-              <w:t>Wind40</w:t>
+              <w:t>&lt;Win</w:t>
+            </w:r>
+            <w:r>
+              <w:rPr>
+                <w:rFonts w:ascii="Times New Roman" w:eastAsia="Times New Roman" w:hAnsi="Times New Roman"/>
+                <w:sz w:val="20"/>
+                <w:szCs w:val="20"/>
+              </w:rPr>
+              <w:t>40</w:t>
+            </w:r>
+            <w:r>
+              <w:rPr>
+                <w:b/>
+                <w:sz w:val="20"/>
+                <w:szCs w:val="20"/>
+              </w:rPr>
+              <w:t>&gt;</w:t>
             </w:r>
           </w:p>
         </w:tc>
@@ -1997,7 +2754,23 @@
                 <w:sz w:val="20"/>
                 <w:szCs w:val="20"/>
               </w:rPr>
-              <w:t>Wind41</w:t>
+              <w:t>&lt;Win</w:t>
+            </w:r>
+            <w:r>
+              <w:rPr>
+                <w:rFonts w:ascii="Times New Roman" w:eastAsia="Times New Roman" w:hAnsi="Times New Roman"/>
+                <w:sz w:val="20"/>
+                <w:szCs w:val="20"/>
+              </w:rPr>
+              <w:t>41</w:t>
+            </w:r>
+            <w:r>
+              <w:rPr>
+                <w:b/>
+                <w:sz w:val="20"/>
+                <w:szCs w:val="20"/>
+              </w:rPr>
+              <w:t>&gt;</w:t>
             </w:r>
           </w:p>
         </w:tc>
@@ -2020,7 +2793,23 @@
                 <w:sz w:val="20"/>
                 <w:szCs w:val="20"/>
               </w:rPr>
-              <w:t>Wind42</w:t>
+              <w:t>&lt;Win</w:t>
+            </w:r>
+            <w:r>
+              <w:rPr>
+                <w:rFonts w:ascii="Times New Roman" w:eastAsia="Times New Roman" w:hAnsi="Times New Roman"/>
+                <w:sz w:val="20"/>
+                <w:szCs w:val="20"/>
+              </w:rPr>
+              <w:t>42</w:t>
+            </w:r>
+            <w:r>
+              <w:rPr>
+                <w:b/>
+                <w:sz w:val="20"/>
+                <w:szCs w:val="20"/>
+              </w:rPr>
+              <w:t>&gt;</w:t>
             </w:r>
           </w:p>
         </w:tc>
@@ -2076,7 +2865,23 @@
                 <w:sz w:val="20"/>
                 <w:szCs w:val="20"/>
               </w:rPr>
-              <w:t>Wind43</w:t>
+              <w:t>&lt;Win</w:t>
+            </w:r>
+            <w:r>
+              <w:rPr>
+                <w:rFonts w:ascii="Times New Roman" w:eastAsia="Times New Roman" w:hAnsi="Times New Roman"/>
+                <w:sz w:val="20"/>
+                <w:szCs w:val="20"/>
+              </w:rPr>
+              <w:t>43</w:t>
+            </w:r>
+            <w:r>
+              <w:rPr>
+                <w:b/>
+                <w:sz w:val="20"/>
+                <w:szCs w:val="20"/>
+              </w:rPr>
+              <w:t>&gt;</w:t>
             </w:r>
           </w:p>
         </w:tc>
@@ -2099,7 +2904,23 @@
                 <w:sz w:val="20"/>
                 <w:szCs w:val="20"/>
               </w:rPr>
-              <w:t>Wind44</w:t>
+              <w:t>&lt;Win</w:t>
+            </w:r>
+            <w:r>
+              <w:rPr>
+                <w:rFonts w:ascii="Times New Roman" w:eastAsia="Times New Roman" w:hAnsi="Times New Roman"/>
+                <w:sz w:val="20"/>
+                <w:szCs w:val="20"/>
+              </w:rPr>
+              <w:t>44</w:t>
+            </w:r>
+            <w:r>
+              <w:rPr>
+                <w:b/>
+                <w:sz w:val="20"/>
+                <w:szCs w:val="20"/>
+              </w:rPr>
+              <w:t>&gt;</w:t>
             </w:r>
           </w:p>
         </w:tc>
@@ -2152,7 +2973,23 @@
                 <w:sz w:val="20"/>
                 <w:szCs w:val="20"/>
               </w:rPr>
-              <w:t>Wind45</w:t>
+              <w:t>&lt;Win</w:t>
+            </w:r>
+            <w:r>
+              <w:rPr>
+                <w:rFonts w:ascii="Times New Roman" w:eastAsia="Times New Roman" w:hAnsi="Times New Roman"/>
+                <w:sz w:val="20"/>
+                <w:szCs w:val="20"/>
+              </w:rPr>
+              <w:t>45</w:t>
+            </w:r>
+            <w:r>
+              <w:rPr>
+                <w:b/>
+                <w:sz w:val="20"/>
+                <w:szCs w:val="20"/>
+              </w:rPr>
+              <w:t>&gt;</w:t>
             </w:r>
           </w:p>
         </w:tc>
@@ -2175,7 +3012,23 @@
                 <w:sz w:val="20"/>
                 <w:szCs w:val="20"/>
               </w:rPr>
-              <w:t>Wind46</w:t>
+              <w:t>&lt;Win</w:t>
+            </w:r>
+            <w:r>
+              <w:rPr>
+                <w:rFonts w:ascii="Times New Roman" w:eastAsia="Times New Roman" w:hAnsi="Times New Roman"/>
+                <w:sz w:val="20"/>
+                <w:szCs w:val="20"/>
+              </w:rPr>
+              <w:t>46</w:t>
+            </w:r>
+            <w:r>
+              <w:rPr>
+                <w:b/>
+                <w:sz w:val="20"/>
+                <w:szCs w:val="20"/>
+              </w:rPr>
+              <w:t>&gt;</w:t>
             </w:r>
           </w:p>
         </w:tc>
@@ -2228,7 +3081,23 @@
                 <w:sz w:val="20"/>
                 <w:szCs w:val="20"/>
               </w:rPr>
-              <w:t>Wind47</w:t>
+              <w:t>&lt;Win</w:t>
+            </w:r>
+            <w:r>
+              <w:rPr>
+                <w:rFonts w:ascii="Times New Roman" w:eastAsia="Times New Roman" w:hAnsi="Times New Roman"/>
+                <w:sz w:val="20"/>
+                <w:szCs w:val="20"/>
+              </w:rPr>
+              <w:t>47</w:t>
+            </w:r>
+            <w:r>
+              <w:rPr>
+                <w:b/>
+                <w:sz w:val="20"/>
+                <w:szCs w:val="20"/>
+              </w:rPr>
+              <w:t>&gt;</w:t>
             </w:r>
           </w:p>
         </w:tc>
@@ -2251,7 +3120,23 @@
                 <w:sz w:val="20"/>
                 <w:szCs w:val="20"/>
               </w:rPr>
-              <w:t>Wind48</w:t>
+              <w:t>&lt;Win</w:t>
+            </w:r>
+            <w:r>
+              <w:rPr>
+                <w:rFonts w:ascii="Times New Roman" w:eastAsia="Times New Roman" w:hAnsi="Times New Roman"/>
+                <w:sz w:val="20"/>
+                <w:szCs w:val="20"/>
+              </w:rPr>
+              <w:t>48</w:t>
+            </w:r>
+            <w:r>
+              <w:rPr>
+                <w:b/>
+                <w:sz w:val="20"/>
+                <w:szCs w:val="20"/>
+              </w:rPr>
+              <w:t>&gt;</w:t>
             </w:r>
           </w:p>
         </w:tc>
@@ -2376,7 +3261,23 @@
                 <w:sz w:val="20"/>
                 <w:szCs w:val="20"/>
               </w:rPr>
-              <w:t>Wind49</w:t>
+              <w:t>&lt;Win</w:t>
+            </w:r>
+            <w:r>
+              <w:rPr>
+                <w:rFonts w:ascii="Times New Roman" w:eastAsia="Times New Roman" w:hAnsi="Times New Roman"/>
+                <w:sz w:val="20"/>
+                <w:szCs w:val="20"/>
+              </w:rPr>
+              <w:t>49</w:t>
+            </w:r>
+            <w:r>
+              <w:rPr>
+                <w:b/>
+                <w:sz w:val="20"/>
+                <w:szCs w:val="20"/>
+              </w:rPr>
+              <w:t>&gt;</w:t>
             </w:r>
           </w:p>
         </w:tc>
@@ -2399,7 +3300,23 @@
                 <w:sz w:val="20"/>
                 <w:szCs w:val="20"/>
               </w:rPr>
-              <w:t>Wind50</w:t>
+              <w:t>&lt;Win</w:t>
+            </w:r>
+            <w:r>
+              <w:rPr>
+                <w:rFonts w:ascii="Times New Roman" w:eastAsia="Times New Roman" w:hAnsi="Times New Roman"/>
+                <w:sz w:val="20"/>
+                <w:szCs w:val="20"/>
+              </w:rPr>
+              <w:t>50</w:t>
+            </w:r>
+            <w:r>
+              <w:rPr>
+                <w:b/>
+                <w:sz w:val="20"/>
+                <w:szCs w:val="20"/>
+              </w:rPr>
+              <w:t>&gt;</w:t>
             </w:r>
           </w:p>
         </w:tc>
@@ -2452,7 +3369,23 @@
                 <w:sz w:val="20"/>
                 <w:szCs w:val="20"/>
               </w:rPr>
-              <w:t>Wind51</w:t>
+              <w:t>&lt;Win</w:t>
+            </w:r>
+            <w:r>
+              <w:rPr>
+                <w:rFonts w:ascii="Times New Roman" w:eastAsia="Times New Roman" w:hAnsi="Times New Roman"/>
+                <w:sz w:val="20"/>
+                <w:szCs w:val="20"/>
+              </w:rPr>
+              <w:t>51</w:t>
+            </w:r>
+            <w:r>
+              <w:rPr>
+                <w:b/>
+                <w:sz w:val="20"/>
+                <w:szCs w:val="20"/>
+              </w:rPr>
+              <w:t>&gt;</w:t>
             </w:r>
           </w:p>
         </w:tc>
@@ -2475,7 +3408,23 @@
                 <w:sz w:val="20"/>
                 <w:szCs w:val="20"/>
               </w:rPr>
-              <w:t>Wind52</w:t>
+              <w:t>&lt;Win</w:t>
+            </w:r>
+            <w:r>
+              <w:rPr>
+                <w:rFonts w:ascii="Times New Roman" w:eastAsia="Times New Roman" w:hAnsi="Times New Roman"/>
+                <w:sz w:val="20"/>
+                <w:szCs w:val="20"/>
+              </w:rPr>
+              <w:t>52</w:t>
+            </w:r>
+            <w:r>
+              <w:rPr>
+                <w:b/>
+                <w:sz w:val="20"/>
+                <w:szCs w:val="20"/>
+              </w:rPr>
+              <w:t>&gt;</w:t>
             </w:r>
           </w:p>
         </w:tc>
@@ -2528,7 +3477,23 @@
                 <w:sz w:val="20"/>
                 <w:szCs w:val="20"/>
               </w:rPr>
-              <w:t>Wind53</w:t>
+              <w:t>&lt;Win</w:t>
+            </w:r>
+            <w:r>
+              <w:rPr>
+                <w:rFonts w:ascii="Times New Roman" w:eastAsia="Times New Roman" w:hAnsi="Times New Roman"/>
+                <w:sz w:val="20"/>
+                <w:szCs w:val="20"/>
+              </w:rPr>
+              <w:t>53</w:t>
+            </w:r>
+            <w:r>
+              <w:rPr>
+                <w:b/>
+                <w:sz w:val="20"/>
+                <w:szCs w:val="20"/>
+              </w:rPr>
+              <w:t>&gt;</w:t>
             </w:r>
           </w:p>
         </w:tc>
@@ -2551,7 +3516,23 @@
                 <w:sz w:val="20"/>
                 <w:szCs w:val="20"/>
               </w:rPr>
-              <w:t>Wind54</w:t>
+              <w:t>&lt;Win</w:t>
+            </w:r>
+            <w:r>
+              <w:rPr>
+                <w:rFonts w:ascii="Times New Roman" w:eastAsia="Times New Roman" w:hAnsi="Times New Roman"/>
+                <w:sz w:val="20"/>
+                <w:szCs w:val="20"/>
+              </w:rPr>
+              <w:t>54</w:t>
+            </w:r>
+            <w:r>
+              <w:rPr>
+                <w:b/>
+                <w:sz w:val="20"/>
+                <w:szCs w:val="20"/>
+              </w:rPr>
+              <w:t>&gt;</w:t>
             </w:r>
           </w:p>
         </w:tc>
@@ -2604,7 +3585,23 @@
                 <w:sz w:val="20"/>
                 <w:szCs w:val="20"/>
               </w:rPr>
-              <w:t>Wind55</w:t>
+              <w:t>&lt;Win</w:t>
+            </w:r>
+            <w:r>
+              <w:rPr>
+                <w:rFonts w:ascii="Times New Roman" w:eastAsia="Times New Roman" w:hAnsi="Times New Roman"/>
+                <w:sz w:val="20"/>
+                <w:szCs w:val="20"/>
+              </w:rPr>
+              <w:t>55</w:t>
+            </w:r>
+            <w:r>
+              <w:rPr>
+                <w:b/>
+                <w:sz w:val="20"/>
+                <w:szCs w:val="20"/>
+              </w:rPr>
+              <w:t>&gt;</w:t>
             </w:r>
           </w:p>
         </w:tc>
@@ -2627,7 +3624,23 @@
                 <w:sz w:val="20"/>
                 <w:szCs w:val="20"/>
               </w:rPr>
-              <w:t>Wind56</w:t>
+              <w:t>&lt;Win</w:t>
+            </w:r>
+            <w:r>
+              <w:rPr>
+                <w:rFonts w:ascii="Times New Roman" w:eastAsia="Times New Roman" w:hAnsi="Times New Roman"/>
+                <w:sz w:val="20"/>
+                <w:szCs w:val="20"/>
+              </w:rPr>
+              <w:t>56</w:t>
+            </w:r>
+            <w:r>
+              <w:rPr>
+                <w:b/>
+                <w:sz w:val="20"/>
+                <w:szCs w:val="20"/>
+              </w:rPr>
+              <w:t>&gt;</w:t>
             </w:r>
           </w:p>
         </w:tc>
@@ -2680,7 +3693,23 @@
                 <w:sz w:val="20"/>
                 <w:szCs w:val="20"/>
               </w:rPr>
-              <w:t>Wind57</w:t>
+              <w:t>&lt;Win</w:t>
+            </w:r>
+            <w:r>
+              <w:rPr>
+                <w:rFonts w:ascii="Times New Roman" w:eastAsia="Times New Roman" w:hAnsi="Times New Roman"/>
+                <w:sz w:val="20"/>
+                <w:szCs w:val="20"/>
+              </w:rPr>
+              <w:t>57</w:t>
+            </w:r>
+            <w:r>
+              <w:rPr>
+                <w:b/>
+                <w:sz w:val="20"/>
+                <w:szCs w:val="20"/>
+              </w:rPr>
+              <w:t>&gt;</w:t>
             </w:r>
           </w:p>
         </w:tc>
@@ -2703,7 +3732,23 @@
                 <w:sz w:val="20"/>
                 <w:szCs w:val="20"/>
               </w:rPr>
-              <w:t>Wind58</w:t>
+              <w:t>&lt;Win</w:t>
+            </w:r>
+            <w:r>
+              <w:rPr>
+                <w:rFonts w:ascii="Times New Roman" w:eastAsia="Times New Roman" w:hAnsi="Times New Roman"/>
+                <w:sz w:val="20"/>
+                <w:szCs w:val="20"/>
+              </w:rPr>
+              <w:t>58</w:t>
+            </w:r>
+            <w:r>
+              <w:rPr>
+                <w:b/>
+                <w:sz w:val="20"/>
+                <w:szCs w:val="20"/>
+              </w:rPr>
+              <w:t>&gt;</w:t>
             </w:r>
           </w:p>
         </w:tc>
@@ -2756,7 +3801,23 @@
                 <w:sz w:val="20"/>
                 <w:szCs w:val="20"/>
               </w:rPr>
-              <w:t>Wind59</w:t>
+              <w:t>&lt;Win</w:t>
+            </w:r>
+            <w:r>
+              <w:rPr>
+                <w:rFonts w:ascii="Times New Roman" w:eastAsia="Times New Roman" w:hAnsi="Times New Roman"/>
+                <w:sz w:val="20"/>
+                <w:szCs w:val="20"/>
+              </w:rPr>
+              <w:t>59</w:t>
+            </w:r>
+            <w:r>
+              <w:rPr>
+                <w:b/>
+                <w:sz w:val="20"/>
+                <w:szCs w:val="20"/>
+              </w:rPr>
+              <w:t>&gt;</w:t>
             </w:r>
           </w:p>
         </w:tc>
@@ -2779,7 +3840,23 @@
                 <w:sz w:val="20"/>
                 <w:szCs w:val="20"/>
               </w:rPr>
-              <w:t>Wind60</w:t>
+              <w:t>&lt;Win</w:t>
+            </w:r>
+            <w:r>
+              <w:rPr>
+                <w:rFonts w:ascii="Times New Roman" w:eastAsia="Times New Roman" w:hAnsi="Times New Roman"/>
+                <w:sz w:val="20"/>
+                <w:szCs w:val="20"/>
+              </w:rPr>
+              <w:t>60</w:t>
+            </w:r>
+            <w:r>
+              <w:rPr>
+                <w:b/>
+                <w:sz w:val="20"/>
+                <w:szCs w:val="20"/>
+              </w:rPr>
+              <w:t>&gt;</w:t>
             </w:r>
           </w:p>
         </w:tc>
@@ -2832,7 +3909,23 @@
                 <w:sz w:val="20"/>
                 <w:szCs w:val="20"/>
               </w:rPr>
-              <w:t>Wind61</w:t>
+              <w:t>&lt;Win</w:t>
+            </w:r>
+            <w:r>
+              <w:rPr>
+                <w:rFonts w:ascii="Times New Roman" w:eastAsia="Times New Roman" w:hAnsi="Times New Roman"/>
+                <w:sz w:val="20"/>
+                <w:szCs w:val="20"/>
+              </w:rPr>
+              <w:t>61</w:t>
+            </w:r>
+            <w:r>
+              <w:rPr>
+                <w:b/>
+                <w:sz w:val="20"/>
+                <w:szCs w:val="20"/>
+              </w:rPr>
+              <w:t>&gt;</w:t>
             </w:r>
           </w:p>
         </w:tc>
@@ -2855,7 +3948,23 @@
                 <w:sz w:val="20"/>
                 <w:szCs w:val="20"/>
               </w:rPr>
-              <w:t>Wind62</w:t>
+              <w:t>&lt;Win</w:t>
+            </w:r>
+            <w:r>
+              <w:rPr>
+                <w:rFonts w:ascii="Times New Roman" w:eastAsia="Times New Roman" w:hAnsi="Times New Roman"/>
+                <w:sz w:val="20"/>
+                <w:szCs w:val="20"/>
+              </w:rPr>
+              <w:t>62</w:t>
+            </w:r>
+            <w:r>
+              <w:rPr>
+                <w:b/>
+                <w:sz w:val="20"/>
+                <w:szCs w:val="20"/>
+              </w:rPr>
+              <w:t>&gt;</w:t>
             </w:r>
           </w:p>
         </w:tc>
@@ -2908,7 +4017,23 @@
                 <w:sz w:val="20"/>
                 <w:szCs w:val="20"/>
               </w:rPr>
-              <w:t>Wind63</w:t>
+              <w:t>&lt;Win</w:t>
+            </w:r>
+            <w:r>
+              <w:rPr>
+                <w:rFonts w:ascii="Times New Roman" w:eastAsia="Times New Roman" w:hAnsi="Times New Roman"/>
+                <w:sz w:val="20"/>
+                <w:szCs w:val="20"/>
+              </w:rPr>
+              <w:t>63</w:t>
+            </w:r>
+            <w:r>
+              <w:rPr>
+                <w:b/>
+                <w:sz w:val="20"/>
+                <w:szCs w:val="20"/>
+              </w:rPr>
+              <w:t>&gt;</w:t>
             </w:r>
           </w:p>
         </w:tc>
@@ -2931,7 +4056,23 @@
                 <w:sz w:val="20"/>
                 <w:szCs w:val="20"/>
               </w:rPr>
-              <w:t>Wind64</w:t>
+              <w:t>&lt;Win</w:t>
+            </w:r>
+            <w:r>
+              <w:rPr>
+                <w:rFonts w:ascii="Times New Roman" w:eastAsia="Times New Roman" w:hAnsi="Times New Roman"/>
+                <w:sz w:val="20"/>
+                <w:szCs w:val="20"/>
+              </w:rPr>
+              <w:t>64</w:t>
+            </w:r>
+            <w:r>
+              <w:rPr>
+                <w:b/>
+                <w:sz w:val="20"/>
+                <w:szCs w:val="20"/>
+              </w:rPr>
+              <w:t>&gt;</w:t>
             </w:r>
           </w:p>
         </w:tc>
@@ -3010,7 +4151,16 @@
                 <w:sz w:val="20"/>
                 <w:szCs w:val="20"/>
               </w:rPr>
-              <w:t>Wind Resistance/ Comment</w:t>
+              <w:t>&lt;Win</w:t>
+            </w:r>
+            <w:r>
+              <w:rPr>
+                <w:rFonts w:ascii="Times New Roman" w:eastAsia="Times New Roman" w:hAnsi="Times New Roman"/>
+                <w:b/>
+                <w:sz w:val="20"/>
+                <w:szCs w:val="20"/>
+              </w:rPr>
+              <w:t xml:space="preserve"> Resistance/ Comment</w:t>
             </w:r>
           </w:p>
         </w:tc>
@@ -3061,7 +4211,23 @@
                 <w:sz w:val="20"/>
                 <w:szCs w:val="20"/>
               </w:rPr>
-              <w:t>Wind65</w:t>
+              <w:t>&lt;Win</w:t>
+            </w:r>
+            <w:r>
+              <w:rPr>
+                <w:rFonts w:ascii="Times New Roman" w:eastAsia="Times New Roman" w:hAnsi="Times New Roman"/>
+                <w:sz w:val="20"/>
+                <w:szCs w:val="20"/>
+              </w:rPr>
+              <w:t>65</w:t>
+            </w:r>
+            <w:r>
+              <w:rPr>
+                <w:b/>
+                <w:sz w:val="20"/>
+                <w:szCs w:val="20"/>
+              </w:rPr>
+              <w:t>&gt;</w:t>
             </w:r>
           </w:p>
         </w:tc>
@@ -3084,7 +4250,23 @@
                 <w:sz w:val="20"/>
                 <w:szCs w:val="20"/>
               </w:rPr>
-              <w:t>Wind66</w:t>
+              <w:t>&lt;Win</w:t>
+            </w:r>
+            <w:r>
+              <w:rPr>
+                <w:rFonts w:ascii="Times New Roman" w:eastAsia="Times New Roman" w:hAnsi="Times New Roman"/>
+                <w:sz w:val="20"/>
+                <w:szCs w:val="20"/>
+              </w:rPr>
+              <w:t>66</w:t>
+            </w:r>
+            <w:r>
+              <w:rPr>
+                <w:b/>
+                <w:sz w:val="20"/>
+                <w:szCs w:val="20"/>
+              </w:rPr>
+              <w:t>&gt;</w:t>
             </w:r>
           </w:p>
         </w:tc>
@@ -3113,7 +4295,15 @@
                 <w:sz w:val="20"/>
                 <w:szCs w:val="20"/>
               </w:rPr>
-              <w:t>Wind Resistance</w:t>
+              <w:t>&lt;Win</w:t>
+            </w:r>
+            <w:r>
+              <w:rPr>
+                <w:rFonts w:ascii="Times New Roman" w:eastAsia="Times New Roman" w:hAnsi="Times New Roman"/>
+                <w:sz w:val="20"/>
+                <w:szCs w:val="20"/>
+              </w:rPr>
+              <w:t xml:space="preserve"> Resistance</w:t>
             </w:r>
           </w:p>
         </w:tc>
@@ -3136,7 +4326,23 @@
                 <w:sz w:val="20"/>
                 <w:szCs w:val="20"/>
               </w:rPr>
-              <w:t>Wind67</w:t>
+              <w:t>&lt;Win</w:t>
+            </w:r>
+            <w:r>
+              <w:rPr>
+                <w:rFonts w:ascii="Times New Roman" w:eastAsia="Times New Roman" w:hAnsi="Times New Roman"/>
+                <w:sz w:val="20"/>
+                <w:szCs w:val="20"/>
+              </w:rPr>
+              <w:t>67</w:t>
+            </w:r>
+            <w:r>
+              <w:rPr>
+                <w:b/>
+                <w:sz w:val="20"/>
+                <w:szCs w:val="20"/>
+              </w:rPr>
+              <w:t>&gt;</w:t>
             </w:r>
           </w:p>
         </w:tc>
@@ -3159,7 +4365,23 @@
                 <w:sz w:val="20"/>
                 <w:szCs w:val="20"/>
               </w:rPr>
-              <w:t>Wind68</w:t>
+              <w:t>&lt;Win</w:t>
+            </w:r>
+            <w:r>
+              <w:rPr>
+                <w:rFonts w:ascii="Times New Roman" w:eastAsia="Times New Roman" w:hAnsi="Times New Roman"/>
+                <w:sz w:val="20"/>
+                <w:szCs w:val="20"/>
+              </w:rPr>
+              <w:t>68</w:t>
+            </w:r>
+            <w:r>
+              <w:rPr>
+                <w:b/>
+                <w:sz w:val="20"/>
+                <w:szCs w:val="20"/>
+              </w:rPr>
+              <w:t>&gt;</w:t>
             </w:r>
           </w:p>
         </w:tc>
@@ -3211,7 +4433,23 @@
                 <w:sz w:val="20"/>
                 <w:szCs w:val="20"/>
               </w:rPr>
-              <w:t>Wind69</w:t>
+              <w:t>&lt;Win</w:t>
+            </w:r>
+            <w:r>
+              <w:rPr>
+                <w:rFonts w:ascii="Times New Roman" w:eastAsia="Times New Roman" w:hAnsi="Times New Roman"/>
+                <w:sz w:val="20"/>
+                <w:szCs w:val="20"/>
+              </w:rPr>
+              <w:t>69</w:t>
+            </w:r>
+            <w:r>
+              <w:rPr>
+                <w:b/>
+                <w:sz w:val="20"/>
+                <w:szCs w:val="20"/>
+              </w:rPr>
+              <w:t>&gt;</w:t>
             </w:r>
           </w:p>
         </w:tc>
@@ -3234,7 +4472,23 @@
                 <w:sz w:val="20"/>
                 <w:szCs w:val="20"/>
               </w:rPr>
-              <w:t>Wind70</w:t>
+              <w:t>&lt;Win</w:t>
+            </w:r>
+            <w:r>
+              <w:rPr>
+                <w:rFonts w:ascii="Times New Roman" w:eastAsia="Times New Roman" w:hAnsi="Times New Roman"/>
+                <w:sz w:val="20"/>
+                <w:szCs w:val="20"/>
+              </w:rPr>
+              <w:t>70</w:t>
+            </w:r>
+            <w:r>
+              <w:rPr>
+                <w:b/>
+                <w:sz w:val="20"/>
+                <w:szCs w:val="20"/>
+              </w:rPr>
+              <w:t>&gt;</w:t>
             </w:r>
           </w:p>
         </w:tc>
@@ -3263,7 +4517,23 @@
                 <w:sz w:val="20"/>
                 <w:szCs w:val="20"/>
               </w:rPr>
-              <w:t>Attached  Wind Resistance:</w:t>
+              <w:t xml:space="preserve">Attached  </w:t>
+            </w:r>
+            <w:r>
+              <w:rPr>
+                <w:rFonts w:ascii="Times New Roman" w:eastAsia="Times New Roman" w:hAnsi="Times New Roman"/>
+                <w:sz w:val="20"/>
+                <w:szCs w:val="20"/>
+              </w:rPr>
+              <w:t>&lt;Win</w:t>
+            </w:r>
+            <w:r>
+              <w:rPr>
+                <w:rFonts w:ascii="Times New Roman" w:eastAsia="Times New Roman" w:hAnsi="Times New Roman"/>
+                <w:sz w:val="20"/>
+                <w:szCs w:val="20"/>
+              </w:rPr>
+              <w:t xml:space="preserve"> Resistance:</w:t>
             </w:r>
           </w:p>
         </w:tc>
@@ -3289,7 +4559,23 @@
                 <w:sz w:val="20"/>
                 <w:szCs w:val="20"/>
               </w:rPr>
-              <w:t>Wind71</w:t>
+              <w:t>&lt;Win</w:t>
+            </w:r>
+            <w:r>
+              <w:rPr>
+                <w:rFonts w:ascii="Times New Roman" w:eastAsia="Times New Roman" w:hAnsi="Times New Roman"/>
+                <w:sz w:val="20"/>
+                <w:szCs w:val="20"/>
+              </w:rPr>
+              <w:t>71</w:t>
+            </w:r>
+            <w:r>
+              <w:rPr>
+                <w:b/>
+                <w:sz w:val="20"/>
+                <w:szCs w:val="20"/>
+              </w:rPr>
+              <w:t>&gt;</w:t>
             </w:r>
           </w:p>
         </w:tc>
@@ -3312,7 +4598,23 @@
                 <w:sz w:val="20"/>
                 <w:szCs w:val="20"/>
               </w:rPr>
-              <w:t>Wind72</w:t>
+              <w:t>&lt;Win</w:t>
+            </w:r>
+            <w:r>
+              <w:rPr>
+                <w:rFonts w:ascii="Times New Roman" w:eastAsia="Times New Roman" w:hAnsi="Times New Roman"/>
+                <w:sz w:val="20"/>
+                <w:szCs w:val="20"/>
+              </w:rPr>
+              <w:t>72</w:t>
+            </w:r>
+            <w:r>
+              <w:rPr>
+                <w:b/>
+                <w:sz w:val="20"/>
+                <w:szCs w:val="20"/>
+              </w:rPr>
+              <w:t>&gt;</w:t>
             </w:r>
           </w:p>
         </w:tc>
@@ -3366,7 +4668,23 @@
                 <w:sz w:val="20"/>
                 <w:szCs w:val="20"/>
               </w:rPr>
-              <w:t>Wind73</w:t>
+              <w:t>&lt;Win</w:t>
+            </w:r>
+            <w:r>
+              <w:rPr>
+                <w:rFonts w:ascii="Times New Roman" w:eastAsia="Times New Roman" w:hAnsi="Times New Roman"/>
+                <w:sz w:val="20"/>
+                <w:szCs w:val="20"/>
+              </w:rPr>
+              <w:t>73</w:t>
+            </w:r>
+            <w:r>
+              <w:rPr>
+                <w:b/>
+                <w:sz w:val="20"/>
+                <w:szCs w:val="20"/>
+              </w:rPr>
+              <w:t>&gt;</w:t>
             </w:r>
           </w:p>
         </w:tc>
@@ -3389,7 +4707,23 @@
                 <w:sz w:val="20"/>
                 <w:szCs w:val="20"/>
               </w:rPr>
-              <w:t>Wind74</w:t>
+              <w:t>&lt;Win</w:t>
+            </w:r>
+            <w:r>
+              <w:rPr>
+                <w:rFonts w:ascii="Times New Roman" w:eastAsia="Times New Roman" w:hAnsi="Times New Roman"/>
+                <w:sz w:val="20"/>
+                <w:szCs w:val="20"/>
+              </w:rPr>
+              <w:t>74</w:t>
+            </w:r>
+            <w:r>
+              <w:rPr>
+                <w:b/>
+                <w:sz w:val="20"/>
+                <w:szCs w:val="20"/>
+              </w:rPr>
+              <w:t>&gt;</w:t>
             </w:r>
           </w:p>
         </w:tc>
@@ -3418,7 +4752,15 @@
                 <w:sz w:val="20"/>
                 <w:szCs w:val="20"/>
               </w:rPr>
-              <w:t>Wind Resistance:</w:t>
+              <w:t>&lt;Win</w:t>
+            </w:r>
+            <w:r>
+              <w:rPr>
+                <w:rFonts w:ascii="Times New Roman" w:eastAsia="Times New Roman" w:hAnsi="Times New Roman"/>
+                <w:sz w:val="20"/>
+                <w:szCs w:val="20"/>
+              </w:rPr>
+              <w:t xml:space="preserve"> Resistance:</w:t>
             </w:r>
           </w:p>
         </w:tc>
@@ -3441,7 +4783,23 @@
                 <w:sz w:val="20"/>
                 <w:szCs w:val="20"/>
               </w:rPr>
-              <w:t>Wind75</w:t>
+              <w:t>&lt;Win</w:t>
+            </w:r>
+            <w:r>
+              <w:rPr>
+                <w:rFonts w:ascii="Times New Roman" w:eastAsia="Times New Roman" w:hAnsi="Times New Roman"/>
+                <w:sz w:val="20"/>
+                <w:szCs w:val="20"/>
+              </w:rPr>
+              <w:t>75</w:t>
+            </w:r>
+            <w:r>
+              <w:rPr>
+                <w:b/>
+                <w:sz w:val="20"/>
+                <w:szCs w:val="20"/>
+              </w:rPr>
+              <w:t>&gt;</w:t>
             </w:r>
           </w:p>
         </w:tc>
@@ -3464,7 +4822,23 @@
                 <w:sz w:val="20"/>
                 <w:szCs w:val="20"/>
               </w:rPr>
-              <w:t>Wind76</w:t>
+              <w:t>&lt;Win</w:t>
+            </w:r>
+            <w:r>
+              <w:rPr>
+                <w:rFonts w:ascii="Times New Roman" w:eastAsia="Times New Roman" w:hAnsi="Times New Roman"/>
+                <w:sz w:val="20"/>
+                <w:szCs w:val="20"/>
+              </w:rPr>
+              <w:t>76</w:t>
+            </w:r>
+            <w:r>
+              <w:rPr>
+                <w:b/>
+                <w:sz w:val="20"/>
+                <w:szCs w:val="20"/>
+              </w:rPr>
+              <w:t>&gt;</w:t>
             </w:r>
           </w:p>
         </w:tc>
@@ -3524,7 +4898,23 @@
                 <w:sz w:val="20"/>
                 <w:szCs w:val="20"/>
               </w:rPr>
-              <w:t>Wind77</w:t>
+              <w:t>&lt;Win</w:t>
+            </w:r>
+            <w:r>
+              <w:rPr>
+                <w:rFonts w:ascii="Times New Roman" w:eastAsia="Times New Roman" w:hAnsi="Times New Roman"/>
+                <w:sz w:val="20"/>
+                <w:szCs w:val="20"/>
+              </w:rPr>
+              <w:t>77</w:t>
+            </w:r>
+            <w:r>
+              <w:rPr>
+                <w:b/>
+                <w:sz w:val="20"/>
+                <w:szCs w:val="20"/>
+              </w:rPr>
+              <w:t>&gt;</w:t>
             </w:r>
           </w:p>
         </w:tc>
@@ -3550,7 +4940,23 @@
                 <w:sz w:val="20"/>
                 <w:szCs w:val="20"/>
               </w:rPr>
-              <w:t>Wind78</w:t>
+              <w:t>&lt;Win</w:t>
+            </w:r>
+            <w:r>
+              <w:rPr>
+                <w:rFonts w:ascii="Times New Roman" w:eastAsia="Times New Roman" w:hAnsi="Times New Roman"/>
+                <w:sz w:val="20"/>
+                <w:szCs w:val="20"/>
+              </w:rPr>
+              <w:t>78</w:t>
+            </w:r>
+            <w:r>
+              <w:rPr>
+                <w:b/>
+                <w:sz w:val="20"/>
+                <w:szCs w:val="20"/>
+              </w:rPr>
+              <w:t>&gt;</w:t>
             </w:r>
           </w:p>
         </w:tc>
@@ -3645,7 +5051,16 @@
                 <w:sz w:val="20"/>
                 <w:szCs w:val="20"/>
               </w:rPr>
-              <w:t>Wind Exposure:</w:t>
+              <w:t>&lt;Win</w:t>
+            </w:r>
+            <w:r>
+              <w:rPr>
+                <w:rFonts w:ascii="Times New Roman" w:eastAsia="Times New Roman" w:hAnsi="Times New Roman"/>
+                <w:bCs/>
+                <w:sz w:val="20"/>
+                <w:szCs w:val="20"/>
+              </w:rPr>
+              <w:t xml:space="preserve"> Exposure:</w:t>
             </w:r>
           </w:p>
         </w:tc>
@@ -3671,7 +5086,23 @@
                 <w:sz w:val="20"/>
                 <w:szCs w:val="20"/>
               </w:rPr>
-              <w:t>Wind79</w:t>
+              <w:t>&lt;Win</w:t>
+            </w:r>
+            <w:r>
+              <w:rPr>
+                <w:rFonts w:ascii="Times New Roman" w:eastAsia="Times New Roman" w:hAnsi="Times New Roman"/>
+                <w:sz w:val="20"/>
+                <w:szCs w:val="20"/>
+              </w:rPr>
+              <w:t>79</w:t>
+            </w:r>
+            <w:r>
+              <w:rPr>
+                <w:b/>
+                <w:sz w:val="20"/>
+                <w:szCs w:val="20"/>
+              </w:rPr>
+              <w:t>&gt;</w:t>
             </w:r>
           </w:p>
         </w:tc>
@@ -3694,7 +5125,23 @@
                 <w:sz w:val="20"/>
                 <w:szCs w:val="20"/>
               </w:rPr>
-              <w:t>Wind80</w:t>
+              <w:t>&lt;Win</w:t>
+            </w:r>
+            <w:r>
+              <w:rPr>
+                <w:rFonts w:ascii="Times New Roman" w:eastAsia="Times New Roman" w:hAnsi="Times New Roman"/>
+                <w:sz w:val="20"/>
+                <w:szCs w:val="20"/>
+              </w:rPr>
+              <w:t>80</w:t>
+            </w:r>
+            <w:r>
+              <w:rPr>
+                <w:b/>
+                <w:sz w:val="20"/>
+                <w:szCs w:val="20"/>
+              </w:rPr>
+              <w:t>&gt;</w:t>
             </w:r>
           </w:p>
         </w:tc>
@@ -3750,7 +5197,23 @@
                 <w:sz w:val="20"/>
                 <w:szCs w:val="20"/>
               </w:rPr>
-              <w:t>Wind81</w:t>
+              <w:t>&lt;Win</w:t>
+            </w:r>
+            <w:r>
+              <w:rPr>
+                <w:rFonts w:ascii="Times New Roman" w:eastAsia="Times New Roman" w:hAnsi="Times New Roman"/>
+                <w:sz w:val="20"/>
+                <w:szCs w:val="20"/>
+              </w:rPr>
+              <w:t>81</w:t>
+            </w:r>
+            <w:r>
+              <w:rPr>
+                <w:b/>
+                <w:sz w:val="20"/>
+                <w:szCs w:val="20"/>
+              </w:rPr>
+              <w:t>&gt;</w:t>
             </w:r>
           </w:p>
         </w:tc>
@@ -3773,7 +5236,23 @@
                 <w:sz w:val="20"/>
                 <w:szCs w:val="20"/>
               </w:rPr>
-              <w:t>Wind82</w:t>
+              <w:t>&lt;Win</w:t>
+            </w:r>
+            <w:r>
+              <w:rPr>
+                <w:rFonts w:ascii="Times New Roman" w:eastAsia="Times New Roman" w:hAnsi="Times New Roman"/>
+                <w:sz w:val="20"/>
+                <w:szCs w:val="20"/>
+              </w:rPr>
+              <w:t>82</w:t>
+            </w:r>
+            <w:r>
+              <w:rPr>
+                <w:b/>
+                <w:sz w:val="20"/>
+                <w:szCs w:val="20"/>
+              </w:rPr>
+              <w:t>&gt;</w:t>
             </w:r>
           </w:p>
         </w:tc>
@@ -3839,8 +5318,26 @@
                 <w:sz w:val="20"/>
                 <w:szCs w:val="20"/>
               </w:rPr>
-              <w:t>Wind83</w:t>
-            </w:r>
+              <w:t>&lt;Win</w:t>
+            </w:r>
+            <w:r>
+              <w:rPr>
+                <w:rFonts w:ascii="Times New Roman" w:eastAsia="Times New Roman" w:hAnsi="Times New Roman"/>
+                <w:sz w:val="20"/>
+                <w:szCs w:val="20"/>
+              </w:rPr>
+              <w:t>83</w:t>
+            </w:r>
+            <w:r>
+              <w:rPr>
+                <w:b/>
+                <w:sz w:val="20"/>
+                <w:szCs w:val="20"/>
+              </w:rPr>
+              <w:t>&gt;</w:t>
+            </w:r>
+            <w:bookmarkStart w:id="11" w:name="_GoBack"/>
+            <w:bookmarkEnd w:id="11"/>
           </w:p>
         </w:tc>
         <w:tc>

</xml_diff>